<commit_message>
Añadir variable de delitos cortos
</commit_message>
<xml_diff>
--- a/documentación/pendientes.docx
+++ b/documentación/pendientes.docx
@@ -216,17 +216,7 @@
           <w:szCs w:val="17"/>
           <w:shd w:val="clear" w:color="auto" w:fill="E8E8FF"/>
         </w:rPr>
-        <w:t>11988452</w:t>
-      </w:r>
-      <w:r>
-        <w:rPr>
-          <w:rFonts w:ascii="Segoe UI" w:hAnsi="Segoe UI" w:cs="Segoe UI"/>
-          <w:color w:val="404040"/>
-          <w:sz w:val="17"/>
-          <w:szCs w:val="17"/>
-          <w:shd w:val="clear" w:color="auto" w:fill="E8E8FF"/>
-        </w:rPr>
-        <w:t xml:space="preserve"> – Repetido muchísimas veces en medidas cautelares </w:t>
+        <w:t xml:space="preserve">11988452 – Repetido muchísimas veces en medidas cautelares </w:t>
       </w:r>
     </w:p>
     <w:p>
@@ -370,10 +360,30 @@
         <w:t xml:space="preserve"> para poder hacer operaciones con fechas. </w:t>
       </w:r>
     </w:p>
-    <w:p/>
-    <w:p/>
-    <w:p/>
-    <w:p/>
+    <w:p>
+      <w:pPr>
+        <w:pStyle w:val="Prrafodelista"/>
+        <w:numPr>
+          <w:ilvl w:val="0"/>
+          <w:numId w:val="1"/>
+        </w:numPr>
+      </w:pPr>
+      <w:r>
+        <w:t xml:space="preserve">Delito por objeto </w:t>
+      </w:r>
+    </w:p>
+    <w:p>
+      <w:pPr>
+        <w:pStyle w:val="Prrafodelista"/>
+        <w:numPr>
+          <w:ilvl w:val="0"/>
+          <w:numId w:val="1"/>
+        </w:numPr>
+      </w:pPr>
+      <w:r>
+        <w:t xml:space="preserve">Barra única para sexo </w:t>
+      </w:r>
+    </w:p>
     <w:sectPr>
       <w:pgSz w:w="12240" w:h="15840"/>
       <w:pgMar w:top="1417" w:right="1701" w:bottom="1417" w:left="1701" w:header="708" w:footer="708" w:gutter="0"/>
@@ -627,6 +637,7 @@
     <w:lsdException w:name="HTML Sample" w:semiHidden="1" w:unhideWhenUsed="1"/>
     <w:lsdException w:name="HTML Typewriter" w:semiHidden="1" w:unhideWhenUsed="1"/>
     <w:lsdException w:name="HTML Variable" w:semiHidden="1" w:unhideWhenUsed="1"/>
+    <w:lsdException w:name="Normal Table" w:semiHidden="1" w:unhideWhenUsed="1"/>
     <w:lsdException w:name="annotation subject" w:semiHidden="1" w:unhideWhenUsed="1"/>
     <w:lsdException w:name="No List" w:semiHidden="1" w:unhideWhenUsed="1"/>
     <w:lsdException w:name="Outline List 1" w:semiHidden="1" w:unhideWhenUsed="1"/>
@@ -673,8 +684,10 @@
     <w:lsdException w:name="Table Subtle 2" w:semiHidden="1" w:unhideWhenUsed="1"/>
     <w:lsdException w:name="Table Web 1" w:semiHidden="1" w:unhideWhenUsed="1"/>
     <w:lsdException w:name="Table Web 2" w:semiHidden="1" w:unhideWhenUsed="1"/>
+    <w:lsdException w:name="Table Web 3" w:semiHidden="1" w:unhideWhenUsed="1"/>
     <w:lsdException w:name="Balloon Text" w:semiHidden="1" w:unhideWhenUsed="1"/>
     <w:lsdException w:name="Table Grid" w:uiPriority="39"/>
+    <w:lsdException w:name="Table Theme" w:semiHidden="1" w:unhideWhenUsed="1"/>
     <w:lsdException w:name="Placeholder Text" w:semiHidden="1"/>
     <w:lsdException w:name="No Spacing" w:uiPriority="1" w:qFormat="1"/>
     <w:lsdException w:name="Light Shading" w:uiPriority="60"/>

</xml_diff>